<commit_message>
Update Dokumentasi & Penjelasan Singkat Project.docx
</commit_message>
<xml_diff>
--- a/Dokumentasi & Penjelasan Singkat Project.docx
+++ b/Dokumentasi & Penjelasan Singkat Project.docx
@@ -1330,6 +1330,19 @@
       <w:pPr>
         <w:pStyle w:val="ListParagraph"/>
         <w:spacing w:line="360" w:lineRule="auto"/>
+        <w:ind w:left="1080"/>
+        <w:jc w:val="both"/>
+        <w:rPr>
+          <w:rFonts w:cstheme="minorHAnsi"/>
+          <w:sz w:val="24"/>
+          <w:szCs w:val="24"/>
+        </w:rPr>
+      </w:pPr>
+    </w:p>
+    <w:p>
+      <w:pPr>
+        <w:pStyle w:val="ListParagraph"/>
+        <w:spacing w:line="360" w:lineRule="auto"/>
         <w:jc w:val="both"/>
         <w:rPr>
           <w:rFonts w:cstheme="minorHAnsi"/>
@@ -1391,7 +1404,23 @@
           <w:sz w:val="24"/>
           <w:szCs w:val="24"/>
         </w:rPr>
-        <w:t>Bantu botulin design, karena design gw masih kaku dan cenderung monoton (masih contek-contek youtube ini juga). Mulai dipikirin mau gimana format dsb.</w:t>
+        <w:t>Bantu b</w:t>
+      </w:r>
+      <w:r>
+        <w:rPr>
+          <w:rFonts w:cstheme="minorHAnsi"/>
+          <w:sz w:val="24"/>
+          <w:szCs w:val="24"/>
+        </w:rPr>
+        <w:t>e</w:t>
+      </w:r>
+      <w:r>
+        <w:rPr>
+          <w:rFonts w:cstheme="minorHAnsi"/>
+          <w:sz w:val="24"/>
+          <w:szCs w:val="24"/>
+        </w:rPr>
+        <w:t>tulin design, karena design gw masih kaku dan cenderung monoton (masih contek-contek youtube ini juga). Mulai dipikirin mau gimana format dsb.</w:t>
       </w:r>
     </w:p>
     <w:p>
@@ -1666,25 +1695,7 @@
           <w:sz w:val="24"/>
           <w:szCs w:val="24"/>
         </w:rPr>
-        <w:t xml:space="preserve">Component at least </w:t>
-      </w:r>
-      <w:proofErr w:type="gramStart"/>
-      <w:r>
-        <w:rPr>
-          <w:rFonts w:cstheme="minorHAnsi"/>
-          <w:sz w:val="24"/>
-          <w:szCs w:val="24"/>
-        </w:rPr>
-        <w:t>have :</w:t>
-      </w:r>
-      <w:proofErr w:type="gramEnd"/>
-      <w:r>
-        <w:rPr>
-          <w:rFonts w:cstheme="minorHAnsi"/>
-          <w:sz w:val="24"/>
-          <w:szCs w:val="24"/>
-        </w:rPr>
-        <w:t xml:space="preserve"> Tabs, NavDrawer, Bottom Navbar</w:t>
+        <w:t>Component at least have: Tabs, NavDrawer, Bottom Navbar</w:t>
       </w:r>
     </w:p>
     <w:p>
@@ -1799,6 +1810,7 @@
           <w:sz w:val="24"/>
           <w:szCs w:val="24"/>
         </w:rPr>
+        <w:lastRenderedPageBreak/>
         <w:t>(you can use free api or create your own, but not firebase)</w:t>
       </w:r>
     </w:p>
@@ -1822,7 +1834,6 @@
           <w:sz w:val="24"/>
           <w:szCs w:val="24"/>
         </w:rPr>
-        <w:lastRenderedPageBreak/>
         <w:t>Make sure even when no network access condition, the user still can see the list if has open the apps before.</w:t>
       </w:r>
       <w:r>
@@ -2044,7 +2055,23 @@
           <w:sz w:val="24"/>
           <w:szCs w:val="24"/>
         </w:rPr>
-        <w:t>Commit 2 = Commit terkait perubahan set time format dan layoutnya ada yang gw botulin tapi ga banya</w:t>
+        <w:t>Commit 2 = Commit terkait perubahan set time format dan layoutnya ada yang gw b</w:t>
+      </w:r>
+      <w:r>
+        <w:rPr>
+          <w:rFonts w:cstheme="minorHAnsi"/>
+          <w:sz w:val="24"/>
+          <w:szCs w:val="24"/>
+        </w:rPr>
+        <w:t>e</w:t>
+      </w:r>
+      <w:r>
+        <w:rPr>
+          <w:rFonts w:cstheme="minorHAnsi"/>
+          <w:sz w:val="24"/>
+          <w:szCs w:val="24"/>
+        </w:rPr>
+        <w:t>tulin tapi ga banya</w:t>
       </w:r>
       <w:r>
         <w:rPr>

</xml_diff>